<commit_message>
173: Working with Built-In Functional Interfaces
</commit_message>
<xml_diff>
--- a/OCPStudyGuide/JavaClasses/NotasJava.docx
+++ b/OCPStudyGuide/JavaClasses/NotasJava.docx
@@ -1035,6 +1035,240 @@
             </a:graphic>
           </wp:anchor>
         </w:drawing>
+      </w:r>
+    </w:p>
+    <w:p>
+      <w:pPr>
+        <w:pStyle w:val="Normal"/>
+        <w:rPr/>
+      </w:pPr>
+      <w:r>
+        <w:rPr/>
+        <w:drawing>
+          <wp:anchor behindDoc="0" distT="0" distB="0" distL="0" distR="0" simplePos="0" locked="0" layoutInCell="1" allowOverlap="1" relativeHeight="11">
+            <wp:simplePos x="0" y="0"/>
+            <wp:positionH relativeFrom="column">
+              <wp:align>center</wp:align>
+            </wp:positionH>
+            <wp:positionV relativeFrom="paragraph">
+              <wp:posOffset>635</wp:posOffset>
+            </wp:positionV>
+            <wp:extent cx="6332220" cy="4267200"/>
+            <wp:effectExtent l="0" t="0" r="0" b="0"/>
+            <wp:wrapSquare wrapText="largest"/>
+            <wp:docPr id="10" name="Image10" descr=""/>
+            <wp:cNvGraphicFramePr>
+              <a:graphicFrameLocks xmlns:a="http://schemas.openxmlformats.org/drawingml/2006/main" noChangeAspect="1"/>
+            </wp:cNvGraphicFramePr>
+            <a:graphic xmlns:a="http://schemas.openxmlformats.org/drawingml/2006/main">
+              <a:graphicData uri="http://schemas.openxmlformats.org/drawingml/2006/picture">
+                <pic:pic xmlns:pic="http://schemas.openxmlformats.org/drawingml/2006/picture">
+                  <pic:nvPicPr>
+                    <pic:cNvPr id="10" name="Image10" descr=""/>
+                    <pic:cNvPicPr>
+                      <a:picLocks noChangeAspect="1" noChangeArrowheads="1"/>
+                    </pic:cNvPicPr>
+                  </pic:nvPicPr>
+                  <pic:blipFill>
+                    <a:blip r:embed="rId11"/>
+                    <a:stretch>
+                      <a:fillRect/>
+                    </a:stretch>
+                  </pic:blipFill>
+                  <pic:spPr bwMode="auto">
+                    <a:xfrm>
+                      <a:off x="0" y="0"/>
+                      <a:ext cx="6332220" cy="4267200"/>
+                    </a:xfrm>
+                    <a:prstGeom prst="rect">
+                      <a:avLst/>
+                    </a:prstGeom>
+                  </pic:spPr>
+                </pic:pic>
+              </a:graphicData>
+            </a:graphic>
+          </wp:anchor>
+        </w:drawing>
+      </w:r>
+    </w:p>
+    <w:p>
+      <w:pPr>
+        <w:pStyle w:val="Normal"/>
+        <w:rPr/>
+      </w:pPr>
+      <w:r>
+        <w:rPr/>
+      </w:r>
+    </w:p>
+    <w:p>
+      <w:pPr>
+        <w:pStyle w:val="Normal"/>
+        <w:rPr/>
+      </w:pPr>
+      <w:r>
+        <w:rPr/>
+      </w:r>
+    </w:p>
+    <w:p>
+      <w:pPr>
+        <w:pStyle w:val="Normal"/>
+        <w:rPr/>
+      </w:pPr>
+      <w:r>
+        <w:rPr/>
+      </w:r>
+    </w:p>
+    <w:p>
+      <w:pPr>
+        <w:pStyle w:val="Normal"/>
+        <w:rPr/>
+      </w:pPr>
+      <w:r>
+        <w:rPr/>
+      </w:r>
+    </w:p>
+    <w:p>
+      <w:pPr>
+        <w:pStyle w:val="Normal"/>
+        <w:rPr/>
+      </w:pPr>
+      <w:r>
+        <w:rPr/>
+      </w:r>
+    </w:p>
+    <w:p>
+      <w:pPr>
+        <w:pStyle w:val="Normal"/>
+        <w:rPr/>
+      </w:pPr>
+      <w:r>
+        <w:rPr/>
+      </w:r>
+    </w:p>
+    <w:p>
+      <w:pPr>
+        <w:pStyle w:val="Normal"/>
+        <w:rPr/>
+      </w:pPr>
+      <w:r>
+        <w:rPr/>
+      </w:r>
+    </w:p>
+    <w:p>
+      <w:pPr>
+        <w:pStyle w:val="Normal"/>
+        <w:rPr/>
+      </w:pPr>
+      <w:r>
+        <w:rPr/>
+      </w:r>
+    </w:p>
+    <w:p>
+      <w:pPr>
+        <w:pStyle w:val="Normal"/>
+        <w:rPr/>
+      </w:pPr>
+      <w:r>
+        <w:rPr/>
+      </w:r>
+    </w:p>
+    <w:p>
+      <w:pPr>
+        <w:pStyle w:val="Normal"/>
+        <w:rPr/>
+      </w:pPr>
+      <w:r>
+        <w:rPr/>
+      </w:r>
+    </w:p>
+    <w:p>
+      <w:pPr>
+        <w:pStyle w:val="Normal"/>
+        <w:rPr/>
+      </w:pPr>
+      <w:r>
+        <w:rPr/>
+      </w:r>
+    </w:p>
+    <w:p>
+      <w:pPr>
+        <w:pStyle w:val="Normal"/>
+        <w:rPr/>
+      </w:pPr>
+      <w:r>
+        <w:rPr/>
+      </w:r>
+    </w:p>
+    <w:p>
+      <w:pPr>
+        <w:pStyle w:val="Normal"/>
+        <w:rPr/>
+      </w:pPr>
+      <w:r>
+        <w:rPr/>
+      </w:r>
+    </w:p>
+    <w:p>
+      <w:pPr>
+        <w:pStyle w:val="Normal"/>
+        <w:rPr/>
+      </w:pPr>
+      <w:r>
+        <w:rPr/>
+      </w:r>
+    </w:p>
+    <w:p>
+      <w:pPr>
+        <w:pStyle w:val="Normal"/>
+        <w:rPr/>
+      </w:pPr>
+      <w:r>
+        <w:rPr/>
+      </w:r>
+    </w:p>
+    <w:p>
+      <w:pPr>
+        <w:pStyle w:val="Normal"/>
+        <w:rPr/>
+      </w:pPr>
+      <w:r>
+        <w:rPr/>
+      </w:r>
+    </w:p>
+    <w:p>
+      <w:pPr>
+        <w:pStyle w:val="Normal"/>
+        <w:rPr/>
+      </w:pPr>
+      <w:r>
+        <w:rPr/>
+      </w:r>
+    </w:p>
+    <w:p>
+      <w:pPr>
+        <w:pStyle w:val="Normal"/>
+        <w:rPr/>
+      </w:pPr>
+      <w:r>
+        <w:rPr/>
+      </w:r>
+    </w:p>
+    <w:p>
+      <w:pPr>
+        <w:pStyle w:val="Normal"/>
+        <w:rPr/>
+      </w:pPr>
+      <w:r>
+        <w:rPr/>
+      </w:r>
+    </w:p>
+    <w:p>
+      <w:pPr>
+        <w:pStyle w:val="Normal"/>
+        <w:rPr/>
+      </w:pPr>
+      <w:r>
+        <w:rPr/>
       </w:r>
     </w:p>
     <w:p>

</xml_diff>

<commit_message>
188: Creating Stream Sources
</commit_message>
<xml_diff>
--- a/OCPStudyGuide/JavaClasses/NotasJava.docx
+++ b/OCPStudyGuide/JavaClasses/NotasJava.docx
@@ -981,23 +981,14 @@
       </w:pPr>
       <w:r>
         <w:rPr/>
-      </w:r>
-    </w:p>
-    <w:p>
-      <w:pPr>
-        <w:pStyle w:val="Normal"/>
-        <w:rPr/>
-      </w:pPr>
-      <w:r>
-        <w:rPr/>
         <w:drawing>
           <wp:anchor behindDoc="0" distT="0" distB="0" distL="0" distR="0" simplePos="0" locked="0" layoutInCell="1" allowOverlap="1" relativeHeight="10">
             <wp:simplePos x="0" y="0"/>
             <wp:positionH relativeFrom="column">
-              <wp:posOffset>-13970</wp:posOffset>
+              <wp:posOffset>71755</wp:posOffset>
             </wp:positionH>
             <wp:positionV relativeFrom="paragraph">
-              <wp:posOffset>81915</wp:posOffset>
+              <wp:posOffset>-102870</wp:posOffset>
             </wp:positionV>
             <wp:extent cx="6332220" cy="2675255"/>
             <wp:effectExtent l="0" t="0" r="0" b="0"/>
@@ -1035,23 +1026,14 @@
             </a:graphic>
           </wp:anchor>
         </w:drawing>
-      </w:r>
-    </w:p>
-    <w:p>
-      <w:pPr>
-        <w:pStyle w:val="Normal"/>
-        <w:rPr/>
-      </w:pPr>
-      <w:r>
-        <w:rPr/>
         <w:drawing>
           <wp:anchor behindDoc="0" distT="0" distB="0" distL="0" distR="0" simplePos="0" locked="0" layoutInCell="1" allowOverlap="1" relativeHeight="11">
             <wp:simplePos x="0" y="0"/>
             <wp:positionH relativeFrom="column">
-              <wp:align>center</wp:align>
+              <wp:posOffset>-13970</wp:posOffset>
             </wp:positionH>
             <wp:positionV relativeFrom="paragraph">
-              <wp:posOffset>635</wp:posOffset>
+              <wp:posOffset>2689860</wp:posOffset>
             </wp:positionV>
             <wp:extent cx="6332220" cy="4267200"/>
             <wp:effectExtent l="0" t="0" r="0" b="0"/>
@@ -1098,6 +1080,123 @@
       </w:pPr>
       <w:r>
         <w:rPr/>
+      </w:r>
+    </w:p>
+    <w:p>
+      <w:pPr>
+        <w:pStyle w:val="Normal"/>
+        <w:rPr/>
+      </w:pPr>
+      <w:r>
+        <w:rPr/>
+      </w:r>
+    </w:p>
+    <w:p>
+      <w:pPr>
+        <w:pStyle w:val="Normal"/>
+        <w:rPr/>
+      </w:pPr>
+      <w:r>
+        <w:rPr/>
+      </w:r>
+    </w:p>
+    <w:p>
+      <w:pPr>
+        <w:pStyle w:val="Normal"/>
+        <w:rPr/>
+      </w:pPr>
+      <w:r>
+        <w:rPr/>
+      </w:r>
+    </w:p>
+    <w:p>
+      <w:pPr>
+        <w:pStyle w:val="Normal"/>
+        <w:rPr/>
+      </w:pPr>
+      <w:r>
+        <w:rPr/>
+      </w:r>
+    </w:p>
+    <w:p>
+      <w:pPr>
+        <w:pStyle w:val="Normal"/>
+        <w:rPr/>
+      </w:pPr>
+      <w:r>
+        <w:rPr/>
+      </w:r>
+    </w:p>
+    <w:p>
+      <w:pPr>
+        <w:pStyle w:val="Normal"/>
+        <w:rPr/>
+      </w:pPr>
+      <w:r>
+        <w:rPr/>
+      </w:r>
+    </w:p>
+    <w:p>
+      <w:pPr>
+        <w:pStyle w:val="Normal"/>
+        <w:rPr/>
+      </w:pPr>
+      <w:r>
+        <w:rPr/>
+      </w:r>
+    </w:p>
+    <w:p>
+      <w:pPr>
+        <w:pStyle w:val="Normal"/>
+        <w:rPr/>
+      </w:pPr>
+      <w:r>
+        <w:rPr/>
+        <w:drawing>
+          <wp:anchor behindDoc="0" distT="0" distB="0" distL="0" distR="0" simplePos="0" locked="0" layoutInCell="1" allowOverlap="1" relativeHeight="12">
+            <wp:simplePos x="0" y="0"/>
+            <wp:positionH relativeFrom="column">
+              <wp:posOffset>28575</wp:posOffset>
+            </wp:positionH>
+            <wp:positionV relativeFrom="paragraph">
+              <wp:posOffset>-73025</wp:posOffset>
+            </wp:positionV>
+            <wp:extent cx="6332220" cy="3449320"/>
+            <wp:effectExtent l="0" t="0" r="0" b="0"/>
+            <wp:wrapSquare wrapText="largest"/>
+            <wp:docPr id="11" name="Image11" descr=""/>
+            <wp:cNvGraphicFramePr>
+              <a:graphicFrameLocks xmlns:a="http://schemas.openxmlformats.org/drawingml/2006/main" noChangeAspect="1"/>
+            </wp:cNvGraphicFramePr>
+            <a:graphic xmlns:a="http://schemas.openxmlformats.org/drawingml/2006/main">
+              <a:graphicData uri="http://schemas.openxmlformats.org/drawingml/2006/picture">
+                <pic:pic xmlns:pic="http://schemas.openxmlformats.org/drawingml/2006/picture">
+                  <pic:nvPicPr>
+                    <pic:cNvPr id="11" name="Image11" descr=""/>
+                    <pic:cNvPicPr>
+                      <a:picLocks noChangeAspect="1" noChangeArrowheads="1"/>
+                    </pic:cNvPicPr>
+                  </pic:nvPicPr>
+                  <pic:blipFill>
+                    <a:blip r:embed="rId12"/>
+                    <a:stretch>
+                      <a:fillRect/>
+                    </a:stretch>
+                  </pic:blipFill>
+                  <pic:spPr bwMode="auto">
+                    <a:xfrm>
+                      <a:off x="0" y="0"/>
+                      <a:ext cx="6332220" cy="3449320"/>
+                    </a:xfrm>
+                    <a:prstGeom prst="rect">
+                      <a:avLst/>
+                    </a:prstGeom>
+                  </pic:spPr>
+                </pic:pic>
+              </a:graphicData>
+            </a:graphic>
+          </wp:anchor>
+        </w:drawing>
       </w:r>
     </w:p>
     <w:p>

</xml_diff>